<commit_message>
Criando interface e melhorando dicionário
</commit_message>
<xml_diff>
--- a/data/input/model_contract.docx
+++ b/data/input/model_contract.docx
@@ -159,6 +159,7 @@
               </w:rPr>
               <w:t xml:space="preserve">com sede </w:t>
             </w:r>
+            <w:proofErr w:type="gramStart"/>
             <w:r>
               <w:rPr>
                 <w:rFonts w:asciiTheme="minorHAnsi" w:hAnsiTheme="minorHAnsi" w:cstheme="minorHAnsi"/>
@@ -189,6 +190,7 @@
               </w:rPr>
               <w:t>ndereço</w:t>
             </w:r>
+            <w:proofErr w:type="gramEnd"/>
             <w:r>
               <w:rPr>
                 <w:rFonts w:asciiTheme="minorHAnsi" w:hAnsiTheme="minorHAnsi" w:cstheme="minorHAnsi"/>
@@ -440,7 +442,16 @@
                 <w:sz w:val="22"/>
                 <w:szCs w:val="22"/>
               </w:rPr>
-              <w:t xml:space="preserve">, </w:t>
+              <w:t>,</w:t>
+            </w:r>
+            <w:r>
+              <w:rPr>
+                <w:rFonts w:asciiTheme="minorHAnsi" w:hAnsiTheme="minorHAnsi" w:cstheme="minorHAnsi"/>
+                <w:snapToGrid w:val="0"/>
+                <w:sz w:val="22"/>
+                <w:szCs w:val="22"/>
+              </w:rPr>
+              <w:t xml:space="preserve"> </w:t>
             </w:r>
             <w:proofErr w:type="spellStart"/>
             <w:r>
@@ -741,6 +752,7 @@
               </w:rPr>
               <w:t xml:space="preserve">com sede </w:t>
             </w:r>
+            <w:proofErr w:type="gramStart"/>
             <w:r>
               <w:rPr>
                 <w:rFonts w:asciiTheme="minorHAnsi" w:hAnsiTheme="minorHAnsi" w:cstheme="minorHAnsi"/>
@@ -759,7 +771,18 @@
                 <w:szCs w:val="22"/>
                 <w:highlight w:val="lightGray"/>
               </w:rPr>
-              <w:t>endereço_completo_contratada</w:t>
+              <w:t>endereço</w:t>
+            </w:r>
+            <w:proofErr w:type="gramEnd"/>
+            <w:r>
+              <w:rPr>
+                <w:rFonts w:asciiTheme="minorHAnsi" w:hAnsiTheme="minorHAnsi" w:cstheme="minorHAnsi"/>
+                <w:snapToGrid w:val="0"/>
+                <w:sz w:val="22"/>
+                <w:szCs w:val="22"/>
+                <w:highlight w:val="lightGray"/>
+              </w:rPr>
+              <w:t>_completo_contratada</w:t>
             </w:r>
             <w:proofErr w:type="spellEnd"/>
             <w:r>
@@ -1714,7 +1737,7 @@
                 <w:szCs w:val="22"/>
                 <w:highlight w:val="darkGray"/>
               </w:rPr>
-              <w:t>data_anexoII</w:t>
+              <w:t>data_anexo</w:t>
             </w:r>
             <w:proofErr w:type="spellEnd"/>
             <w:r>
@@ -1890,15 +1913,18 @@
               </w:rPr>
               <w:t xml:space="preserve"> sendo o regime de contratação o de </w:t>
             </w:r>
+            <w:proofErr w:type="spellStart"/>
             <w:r>
               <w:rPr>
                 <w:rFonts w:asciiTheme="minorHAnsi" w:hAnsiTheme="minorHAnsi" w:cstheme="minorHAnsi"/>
                 <w:bCs/>
                 <w:sz w:val="22"/>
                 <w:szCs w:val="22"/>
-              </w:rPr>
-              <w:t>Empreitada Global/Preço Unitário por medição</w:t>
-            </w:r>
+                <w:highlight w:val="darkGray"/>
+              </w:rPr>
+              <w:t>regime_contratacao</w:t>
+            </w:r>
+            <w:proofErr w:type="spellEnd"/>
             <w:r>
               <w:rPr>
                 <w:rFonts w:asciiTheme="minorHAnsi" w:hAnsiTheme="minorHAnsi" w:cstheme="minorHAnsi"/>
@@ -1956,7 +1982,6 @@
                 <w:szCs w:val="22"/>
               </w:rPr>
             </w:pPr>
-            <w:proofErr w:type="spellStart"/>
             <w:r>
               <w:rPr>
                 <w:rFonts w:asciiTheme="minorHAnsi" w:hAnsiTheme="minorHAnsi" w:cstheme="minorHAnsi"/>
@@ -1964,9 +1989,26 @@
                 <w:szCs w:val="22"/>
                 <w:highlight w:val="darkGray"/>
               </w:rPr>
-              <w:t>local_de_serviço</w:t>
-            </w:r>
-            <w:proofErr w:type="spellEnd"/>
+              <w:t>local_de_servi</w:t>
+            </w:r>
+            <w:r>
+              <w:rPr>
+                <w:rFonts w:asciiTheme="minorHAnsi" w:hAnsiTheme="minorHAnsi" w:cstheme="minorHAnsi"/>
+                <w:sz w:val="22"/>
+                <w:szCs w:val="22"/>
+                <w:highlight w:val="darkGray"/>
+              </w:rPr>
+              <w:t>c</w:t>
+            </w:r>
+            <w:r>
+              <w:rPr>
+                <w:rFonts w:asciiTheme="minorHAnsi" w:hAnsiTheme="minorHAnsi" w:cstheme="minorHAnsi"/>
+                <w:sz w:val="22"/>
+                <w:szCs w:val="22"/>
+                <w:highlight w:val="darkGray"/>
+              </w:rPr>
+              <w:t>o</w:t>
+            </w:r>
             <w:r>
               <w:rPr>
                 <w:rFonts w:asciiTheme="minorHAnsi" w:hAnsiTheme="minorHAnsi" w:cstheme="minorHAnsi"/>
@@ -2713,6 +2755,7 @@
               <w:t xml:space="preserve">em </w:t>
             </w:r>
             <w:proofErr w:type="spellStart"/>
+            <w:proofErr w:type="gramStart"/>
             <w:r>
               <w:rPr>
                 <w:rFonts w:asciiTheme="minorHAnsi" w:hAnsiTheme="minorHAnsi" w:cstheme="minorHAnsi"/>
@@ -2754,7 +2797,16 @@
                 <w:sz w:val="22"/>
                 <w:szCs w:val="22"/>
               </w:rPr>
-              <w:t>e término em</w:t>
+              <w:t>e</w:t>
+            </w:r>
+            <w:proofErr w:type="gramEnd"/>
+            <w:r>
+              <w:rPr>
+                <w:rFonts w:asciiTheme="minorHAnsi" w:hAnsiTheme="minorHAnsi" w:cstheme="minorHAnsi"/>
+                <w:sz w:val="22"/>
+                <w:szCs w:val="22"/>
+              </w:rPr>
+              <w:t xml:space="preserve"> término em</w:t>
             </w:r>
             <w:r>
               <w:rPr>
@@ -3018,8 +3070,9 @@
                 <w:szCs w:val="22"/>
                 <w:highlight w:val="lightGray"/>
               </w:rPr>
-              <w:t>R1</w:t>
-            </w:r>
+              <w:t>R</w:t>
+            </w:r>
+            <w:proofErr w:type="gramStart"/>
             <w:r>
               <w:rPr>
                 <w:rFonts w:asciiTheme="minorHAnsi" w:hAnsiTheme="minorHAnsi" w:cstheme="minorHAnsi"/>
@@ -3027,6 +3080,15 @@
                 <w:szCs w:val="22"/>
                 <w:highlight w:val="lightGray"/>
               </w:rPr>
+              <w:t>1</w:t>
+            </w:r>
+            <w:r>
+              <w:rPr>
+                <w:rFonts w:asciiTheme="minorHAnsi" w:hAnsiTheme="minorHAnsi" w:cstheme="minorHAnsi"/>
+                <w:sz w:val="22"/>
+                <w:szCs w:val="22"/>
+                <w:highlight w:val="lightGray"/>
+              </w:rPr>
               <w:t xml:space="preserve"> </w:t>
             </w:r>
             <w:r>
@@ -3043,7 +3105,16 @@
                 <w:sz w:val="22"/>
                 <w:szCs w:val="22"/>
               </w:rPr>
-              <w:t xml:space="preserve">O valor </w:t>
+              <w:t>O</w:t>
+            </w:r>
+            <w:proofErr w:type="gramEnd"/>
+            <w:r>
+              <w:rPr>
+                <w:rFonts w:asciiTheme="minorHAnsi" w:hAnsiTheme="minorHAnsi" w:cstheme="minorHAnsi"/>
+                <w:sz w:val="22"/>
+                <w:szCs w:val="22"/>
+              </w:rPr>
+              <w:t xml:space="preserve"> valor </w:t>
             </w:r>
             <w:r>
               <w:rPr>
@@ -3080,8 +3151,9 @@
                 <w:szCs w:val="22"/>
                 <w:highlight w:val="lightGray"/>
               </w:rPr>
-              <w:t>R2</w:t>
-            </w:r>
+              <w:t>R</w:t>
+            </w:r>
+            <w:proofErr w:type="gramStart"/>
             <w:r>
               <w:rPr>
                 <w:rFonts w:asciiTheme="minorHAnsi" w:hAnsiTheme="minorHAnsi" w:cstheme="minorHAnsi"/>
@@ -3089,6 +3161,15 @@
                 <w:szCs w:val="22"/>
                 <w:highlight w:val="lightGray"/>
               </w:rPr>
+              <w:t>2</w:t>
+            </w:r>
+            <w:r>
+              <w:rPr>
+                <w:rFonts w:asciiTheme="minorHAnsi" w:hAnsiTheme="minorHAnsi" w:cstheme="minorHAnsi"/>
+                <w:sz w:val="22"/>
+                <w:szCs w:val="22"/>
+                <w:highlight w:val="lightGray"/>
+              </w:rPr>
               <w:t xml:space="preserve"> </w:t>
             </w:r>
             <w:r>
@@ -3105,7 +3186,16 @@
                 <w:sz w:val="22"/>
                 <w:szCs w:val="22"/>
               </w:rPr>
-              <w:t>O contrato é fixo e irreajustável por 1 ano, após 12 meses o saldo devedor será reajustado anualmente conforme dissídio da categoria base SINDUSCON/SP, considerando como data base a data de assinatura deste instrumento.</w:t>
+              <w:t>O</w:t>
+            </w:r>
+            <w:proofErr w:type="gramEnd"/>
+            <w:r>
+              <w:rPr>
+                <w:rFonts w:ascii="Calibri" w:hAnsi="Calibri" w:cs="Calibri"/>
+                <w:sz w:val="22"/>
+                <w:szCs w:val="22"/>
+              </w:rPr>
+              <w:t xml:space="preserve"> contrato é fixo e irreajustável por 1 ano, após 12 meses o saldo devedor será reajustado anualmente conforme dissídio da categoria base SINDUSCON/SP, considerando como data base a data de assinatura deste instrumento.</w:t>
             </w:r>
           </w:p>
           <w:p>
@@ -3125,8 +3215,9 @@
                 <w:szCs w:val="22"/>
                 <w:highlight w:val="lightGray"/>
               </w:rPr>
-              <w:t xml:space="preserve"> R3</w:t>
-            </w:r>
+              <w:t xml:space="preserve"> R</w:t>
+            </w:r>
+            <w:proofErr w:type="gramStart"/>
             <w:r>
               <w:rPr>
                 <w:rFonts w:asciiTheme="minorHAnsi" w:hAnsiTheme="minorHAnsi" w:cstheme="minorHAnsi"/>
@@ -3134,6 +3225,15 @@
                 <w:szCs w:val="22"/>
                 <w:highlight w:val="lightGray"/>
               </w:rPr>
+              <w:t>3</w:t>
+            </w:r>
+            <w:r>
+              <w:rPr>
+                <w:rFonts w:asciiTheme="minorHAnsi" w:hAnsiTheme="minorHAnsi" w:cstheme="minorHAnsi"/>
+                <w:sz w:val="22"/>
+                <w:szCs w:val="22"/>
+                <w:highlight w:val="lightGray"/>
+              </w:rPr>
               <w:t xml:space="preserve"> </w:t>
             </w:r>
             <w:r>
@@ -3150,7 +3250,16 @@
                 <w:sz w:val="22"/>
                 <w:szCs w:val="22"/>
               </w:rPr>
-              <w:t>O contrato é fixo e irreajustável por 1 ano, após 12 meses o saldo devedor será reajustado</w:t>
+              <w:t>O</w:t>
+            </w:r>
+            <w:proofErr w:type="gramEnd"/>
+            <w:r>
+              <w:rPr>
+                <w:rFonts w:ascii="Calibri" w:hAnsi="Calibri" w:cs="Calibri"/>
+                <w:sz w:val="22"/>
+                <w:szCs w:val="22"/>
+              </w:rPr>
+              <w:t xml:space="preserve"> contrato é fixo e irreajustável por 1 ano, após 12 meses o saldo devedor será reajustado</w:t>
             </w:r>
           </w:p>
         </w:tc>
@@ -3246,6 +3355,7 @@
               <w:t xml:space="preserve"> SIM, valor correspondente a </w:t>
             </w:r>
             <w:proofErr w:type="spellStart"/>
+            <w:proofErr w:type="gramStart"/>
             <w:r>
               <w:rPr>
                 <w:rFonts w:asciiTheme="minorHAnsi" w:hAnsiTheme="minorHAnsi" w:cstheme="minorHAnsi"/>
@@ -3256,6 +3366,7 @@
               <w:t>numero</w:t>
             </w:r>
             <w:proofErr w:type="spellEnd"/>
+            <w:proofErr w:type="gramEnd"/>
             <w:r>
               <w:rPr>
                 <w:rFonts w:asciiTheme="minorHAnsi" w:hAnsiTheme="minorHAnsi" w:cstheme="minorHAnsi"/>
@@ -3331,10 +3442,23 @@
                 <w:sz w:val="22"/>
                 <w:szCs w:val="22"/>
               </w:rPr>
-              <w:t xml:space="preserve"> do </w:t>
-            </w:r>
-            <w:r>
-              <w:t xml:space="preserve"> Habite-se</w:t>
+              <w:t xml:space="preserve"> </w:t>
+            </w:r>
+            <w:proofErr w:type="gramStart"/>
+            <w:r>
+              <w:rPr>
+                <w:rFonts w:asciiTheme="minorHAnsi" w:hAnsiTheme="minorHAnsi" w:cstheme="minorHAnsi"/>
+                <w:sz w:val="22"/>
+                <w:szCs w:val="22"/>
+              </w:rPr>
+              <w:t xml:space="preserve">do </w:t>
+            </w:r>
+            <w:r>
+              <w:t xml:space="preserve"> Habite</w:t>
+            </w:r>
+            <w:proofErr w:type="gramEnd"/>
+            <w:r>
+              <w:t>-se</w:t>
             </w:r>
             <w:r>
               <w:rPr>
@@ -3355,6 +3479,39 @@
           </w:p>
         </w:tc>
       </w:tr>
+    </w:tbl>
+    <w:p>
+      <w:r>
+        <w:br w:type="page"/>
+      </w:r>
+    </w:p>
+    <w:p>
+      <w:pPr>
+        <w:rPr>
+          <w:rFonts w:asciiTheme="minorHAnsi" w:hAnsiTheme="minorHAnsi" w:cstheme="minorHAnsi"/>
+          <w:b/>
+          <w:sz w:val="22"/>
+          <w:szCs w:val="22"/>
+        </w:rPr>
+      </w:pPr>
+    </w:p>
+    <w:tbl>
+      <w:tblPr>
+        <w:tblpPr w:leftFromText="141" w:rightFromText="141" w:vertAnchor="text" w:horzAnchor="margin" w:tblpXSpec="center" w:tblpY="1204"/>
+        <w:tblW w:w="9926" w:type="dxa"/>
+        <w:tblBorders>
+          <w:top w:val="single" w:sz="4" w:space="0" w:color="auto"/>
+          <w:left w:val="single" w:sz="4" w:space="0" w:color="auto"/>
+          <w:bottom w:val="single" w:sz="4" w:space="0" w:color="auto"/>
+          <w:right w:val="single" w:sz="4" w:space="0" w:color="auto"/>
+          <w:insideH w:val="single" w:sz="4" w:space="0" w:color="auto"/>
+          <w:insideV w:val="single" w:sz="4" w:space="0" w:color="auto"/>
+        </w:tblBorders>
+        <w:tblLook w:val="00A0" w:firstRow="1" w:lastRow="0" w:firstColumn="1" w:lastColumn="0" w:noHBand="0" w:noVBand="0"/>
+      </w:tblPr>
+      <w:tblGrid>
+        <w:gridCol w:w="9926"/>
+      </w:tblGrid>
       <w:tr>
         <w:trPr>
           <w:trHeight w:val="918"/>
@@ -3545,17 +3702,7 @@
                 <w:szCs w:val="22"/>
                 <w:highlight w:val="darkGray"/>
               </w:rPr>
-              <w:t>end</w:t>
-            </w:r>
-            <w:r>
-              <w:rPr>
-                <w:rFonts w:asciiTheme="minorHAnsi" w:hAnsiTheme="minorHAnsi" w:cstheme="minorHAnsi"/>
-                <w:snapToGrid w:val="0"/>
-                <w:sz w:val="22"/>
-                <w:szCs w:val="22"/>
-                <w:highlight w:val="darkGray"/>
-              </w:rPr>
-              <w:t>Contratante</w:t>
+              <w:t>endContratante</w:t>
             </w:r>
             <w:proofErr w:type="spellEnd"/>
           </w:p>
@@ -3594,16 +3741,7 @@
                 <w:szCs w:val="22"/>
                 <w:highlight w:val="darkGray"/>
               </w:rPr>
-              <w:t>el</w:t>
-            </w:r>
-            <w:r>
-              <w:rPr>
-                <w:rFonts w:asciiTheme="minorHAnsi" w:hAnsiTheme="minorHAnsi" w:cstheme="minorHAnsi"/>
-                <w:sz w:val="22"/>
-                <w:szCs w:val="22"/>
-                <w:highlight w:val="darkGray"/>
-              </w:rPr>
-              <w:t>Contratante</w:t>
+              <w:t>elContratante</w:t>
             </w:r>
             <w:proofErr w:type="spellEnd"/>
           </w:p>
@@ -3769,17 +3907,7 @@
                 <w:szCs w:val="22"/>
                 <w:highlight w:val="darkGray"/>
               </w:rPr>
-              <w:t>e</w:t>
-            </w:r>
-            <w:r>
-              <w:rPr>
-                <w:rFonts w:asciiTheme="minorHAnsi" w:hAnsiTheme="minorHAnsi" w:cstheme="minorHAnsi"/>
-                <w:snapToGrid w:val="0"/>
-                <w:sz w:val="22"/>
-                <w:szCs w:val="22"/>
-                <w:highlight w:val="darkGray"/>
-              </w:rPr>
-              <w:t>ndContratada</w:t>
+              <w:t>endContratada</w:t>
             </w:r>
             <w:proofErr w:type="spellEnd"/>
           </w:p>
@@ -4081,16 +4209,6 @@
         </w:tc>
       </w:tr>
     </w:tbl>
-    <w:p>
-      <w:pPr>
-        <w:rPr>
-          <w:rFonts w:asciiTheme="minorHAnsi" w:hAnsiTheme="minorHAnsi" w:cstheme="minorHAnsi"/>
-          <w:b/>
-          <w:sz w:val="22"/>
-          <w:szCs w:val="22"/>
-        </w:rPr>
-      </w:pPr>
-    </w:p>
     <w:p>
       <w:pPr>
         <w:rPr>
@@ -5908,7 +6026,25 @@
           <w:sz w:val="22"/>
           <w:szCs w:val="22"/>
         </w:rPr>
-        <w:t>. Todo material devem ser g</w:t>
+        <w:t xml:space="preserve">. </w:t>
+      </w:r>
+      <w:proofErr w:type="gramStart"/>
+      <w:r>
+        <w:rPr>
+          <w:rFonts w:asciiTheme="minorHAnsi" w:hAnsiTheme="minorHAnsi" w:cstheme="minorHAnsi"/>
+          <w:sz w:val="22"/>
+          <w:szCs w:val="22"/>
+        </w:rPr>
+        <w:t>Todo material devem</w:t>
+      </w:r>
+      <w:proofErr w:type="gramEnd"/>
+      <w:r>
+        <w:rPr>
+          <w:rFonts w:asciiTheme="minorHAnsi" w:hAnsiTheme="minorHAnsi" w:cstheme="minorHAnsi"/>
+          <w:sz w:val="22"/>
+          <w:szCs w:val="22"/>
+        </w:rPr>
+        <w:t xml:space="preserve"> ser g</w:t>
       </w:r>
       <w:r>
         <w:rPr>
@@ -7771,8 +7907,18 @@
           <w:sz w:val="22"/>
           <w:szCs w:val="22"/>
         </w:rPr>
-        <w:t>de sucumbência, etc.</w:t>
-      </w:r>
+        <w:t xml:space="preserve">de </w:t>
+      </w:r>
+      <w:proofErr w:type="gramStart"/>
+      <w:r>
+        <w:rPr>
+          <w:rFonts w:asciiTheme="minorHAnsi" w:hAnsiTheme="minorHAnsi" w:cstheme="minorHAnsi"/>
+          <w:sz w:val="22"/>
+          <w:szCs w:val="22"/>
+        </w:rPr>
+        <w:t>sucumbência, etc.</w:t>
+      </w:r>
+      <w:proofErr w:type="gramEnd"/>
     </w:p>
     <w:p>
       <w:pPr>
@@ -7984,7 +8130,25 @@
           <w:sz w:val="22"/>
           <w:szCs w:val="22"/>
         </w:rPr>
-        <w:t xml:space="preserve"> As despesas processuais, custas, honorários advocatícios, condenações, etc. eventualmente despendidos pela </w:t>
+        <w:t xml:space="preserve"> As despesas processuais, custas, honorários advocatícios, </w:t>
+      </w:r>
+      <w:proofErr w:type="gramStart"/>
+      <w:r>
+        <w:rPr>
+          <w:rFonts w:asciiTheme="minorHAnsi" w:hAnsiTheme="minorHAnsi" w:cstheme="minorHAnsi"/>
+          <w:sz w:val="22"/>
+          <w:szCs w:val="22"/>
+        </w:rPr>
+        <w:t>condenações, etc.</w:t>
+      </w:r>
+      <w:proofErr w:type="gramEnd"/>
+      <w:r>
+        <w:rPr>
+          <w:rFonts w:asciiTheme="minorHAnsi" w:hAnsiTheme="minorHAnsi" w:cstheme="minorHAnsi"/>
+          <w:sz w:val="22"/>
+          <w:szCs w:val="22"/>
+        </w:rPr>
+        <w:t xml:space="preserve"> eventualmente despendidos pela </w:t>
       </w:r>
       <w:r>
         <w:rPr>
@@ -8010,7 +8174,25 @@
           <w:sz w:val="22"/>
           <w:szCs w:val="22"/>
         </w:rPr>
-        <w:t xml:space="preserve">nas ações acima mencionadas serão única e exclusivamente suportadas pela </w:t>
+        <w:t xml:space="preserve">nas ações acima mencionadas serão única e exclusivamente </w:t>
+      </w:r>
+      <w:proofErr w:type="gramStart"/>
+      <w:r>
+        <w:rPr>
+          <w:rFonts w:asciiTheme="minorHAnsi" w:hAnsiTheme="minorHAnsi" w:cstheme="minorHAnsi"/>
+          <w:sz w:val="22"/>
+          <w:szCs w:val="22"/>
+        </w:rPr>
+        <w:t>suportadas</w:t>
+      </w:r>
+      <w:proofErr w:type="gramEnd"/>
+      <w:r>
+        <w:rPr>
+          <w:rFonts w:asciiTheme="minorHAnsi" w:hAnsiTheme="minorHAnsi" w:cstheme="minorHAnsi"/>
+          <w:sz w:val="22"/>
+          <w:szCs w:val="22"/>
+        </w:rPr>
+        <w:t xml:space="preserve"> pela </w:t>
       </w:r>
       <w:r>
         <w:rPr>
@@ -10626,7 +10808,25 @@
           <w:sz w:val="22"/>
           <w:szCs w:val="22"/>
         </w:rPr>
-        <w:t xml:space="preserve"> A não apresentação de qualquer documentação ou informação solicitada, ou ainda no caso de erro nas cobranças, acarretará no não pagamento à </w:t>
+        <w:t xml:space="preserve"> A não apresentação de qualquer documentação ou informação solicitada, ou ainda no caso de erro nas cobranças, acarretará </w:t>
+      </w:r>
+      <w:proofErr w:type="gramStart"/>
+      <w:r>
+        <w:rPr>
+          <w:rFonts w:asciiTheme="minorHAnsi" w:hAnsiTheme="minorHAnsi" w:cstheme="minorHAnsi"/>
+          <w:sz w:val="22"/>
+          <w:szCs w:val="22"/>
+        </w:rPr>
+        <w:t>no</w:t>
+      </w:r>
+      <w:proofErr w:type="gramEnd"/>
+      <w:r>
+        <w:rPr>
+          <w:rFonts w:asciiTheme="minorHAnsi" w:hAnsiTheme="minorHAnsi" w:cstheme="minorHAnsi"/>
+          <w:sz w:val="22"/>
+          <w:szCs w:val="22"/>
+        </w:rPr>
+        <w:t xml:space="preserve"> não pagamento à </w:t>
       </w:r>
       <w:r>
         <w:rPr>
@@ -11293,7 +11493,25 @@
           <w:sz w:val="22"/>
           <w:szCs w:val="22"/>
         </w:rPr>
-        <w:t xml:space="preserve"> A responsabilidade pelos materiais, equipamentos, mão de obra e demais Serviços contratados, recolhimento dos impostos, taxas, contribuições sociais, etc., que sejam necessários ao cumprimento e execução integral do objeto deste Contrato, deverá ser assumida pela </w:t>
+        <w:t xml:space="preserve"> A responsabilidade pelos materiais, equipamentos, mão de obra e demais Serviços contratados, recolhimento dos impostos, taxas, contribuições </w:t>
+      </w:r>
+      <w:proofErr w:type="gramStart"/>
+      <w:r>
+        <w:rPr>
+          <w:rFonts w:asciiTheme="minorHAnsi" w:hAnsiTheme="minorHAnsi" w:cstheme="minorHAnsi"/>
+          <w:sz w:val="22"/>
+          <w:szCs w:val="22"/>
+        </w:rPr>
+        <w:t>sociais, etc.</w:t>
+      </w:r>
+      <w:proofErr w:type="gramEnd"/>
+      <w:r>
+        <w:rPr>
+          <w:rFonts w:asciiTheme="minorHAnsi" w:hAnsiTheme="minorHAnsi" w:cstheme="minorHAnsi"/>
+          <w:sz w:val="22"/>
+          <w:szCs w:val="22"/>
+        </w:rPr>
+        <w:t xml:space="preserve">, que sejam necessários ao cumprimento e execução integral do objeto deste Contrato, deverá ser assumida pela </w:t>
       </w:r>
       <w:r>
         <w:rPr>

</xml_diff>